<commit_message>
New figure list started
</commit_message>
<xml_diff>
--- a/Plots/MAGstravaganza_figure_list.docx
+++ b/Plots/MAGstravaganza_figure_list.docx
@@ -1,7 +1,260 @@
 
 <file path=word/document.xml><?xml version="1.0" encoding="utf-8"?>
-<w:document xmlns:wpc="http://schemas.microsoft.com/office/word/2010/wordprocessingCanvas" xmlns:cx="http://schemas.microsoft.com/office/drawing/2014/chartex" xmlns:cx1="http://schemas.microsoft.com/office/drawing/2015/9/8/chartex" xmlns:cx2="http://schemas.microsoft.com/office/drawing/2015/10/21/chartex" xmlns:cx3="http://schemas.microsoft.com/office/drawing/2016/5/9/chartex" xmlns:cx4="http://schemas.microsoft.com/office/drawing/2016/5/10/chartex" xmlns:cx5="http://schemas.microsoft.com/office/drawing/2016/5/11/chartex" xmlns:mc="http://schemas.openxmlformats.org/markup-compatibility/2006" xmlns:o="urn:schemas-microsoft-com:office:office" xmlns:r="http://schemas.openxmlformats.org/officeDocument/2006/relationships" xmlns:m="http://schemas.openxmlformats.org/officeDocument/2006/math" xmlns:v="urn:schemas-microsoft-com:vml" xmlns:wp14="http://schemas.microsoft.com/office/word/2010/wordprocessingDrawing" xmlns:wp="http://schemas.openxmlformats.org/drawingml/2006/wordprocessingDrawing" xmlns:w10="urn:schemas-microsoft-com:office:word" xmlns:w="http://schemas.openxmlformats.org/wordprocessingml/2006/main" xmlns:w14="http://schemas.microsoft.com/office/word/2010/wordml" xmlns:w15="http://schemas.microsoft.com/office/word/2012/wordml" xmlns:w16se="http://schemas.microsoft.com/office/word/2015/wordml/symex" xmlns:wpg="http://schemas.microsoft.com/office/word/2010/wordprocessingGroup" xmlns:wpi="http://schemas.microsoft.com/office/word/2010/wordprocessingInk" xmlns:wne="http://schemas.microsoft.com/office/word/2006/wordml" xmlns:wps="http://schemas.microsoft.com/office/word/2010/wordprocessingShape" mc:Ignorable="w14 w15 w16se wp14">
+<w:document xmlns:wpc="http://schemas.microsoft.com/office/word/2010/wordprocessingCanvas" xmlns:cx="http://schemas.microsoft.com/office/drawing/2014/chartex" xmlns:cx1="http://schemas.microsoft.com/office/drawing/2015/9/8/chartex" xmlns:cx2="http://schemas.microsoft.com/office/drawing/2015/10/21/chartex" xmlns:cx3="http://schemas.microsoft.com/office/drawing/2016/5/9/chartex" xmlns:cx4="http://schemas.microsoft.com/office/drawing/2016/5/10/chartex" xmlns:cx5="http://schemas.microsoft.com/office/drawing/2016/5/11/chartex" xmlns:cx6="http://schemas.microsoft.com/office/drawing/2016/5/12/chartex" xmlns:cx7="http://schemas.microsoft.com/office/drawing/2016/5/13/chartex" xmlns:cx8="http://schemas.microsoft.com/office/drawing/2016/5/14/chartex" xmlns:mc="http://schemas.openxmlformats.org/markup-compatibility/2006" xmlns:o="urn:schemas-microsoft-com:office:office" xmlns:r="http://schemas.openxmlformats.org/officeDocument/2006/relationships" xmlns:m="http://schemas.openxmlformats.org/officeDocument/2006/math" xmlns:v="urn:schemas-microsoft-com:vml" xmlns:wp14="http://schemas.microsoft.com/office/word/2010/wordprocessingDrawing" xmlns:wp="http://schemas.openxmlformats.org/drawingml/2006/wordprocessingDrawing" xmlns:w10="urn:schemas-microsoft-com:office:word" xmlns:w="http://schemas.openxmlformats.org/wordprocessingml/2006/main" xmlns:w14="http://schemas.microsoft.com/office/word/2010/wordml" xmlns:w15="http://schemas.microsoft.com/office/word/2012/wordml" xmlns:w16se="http://schemas.microsoft.com/office/word/2015/wordml/symex" xmlns:wpg="http://schemas.microsoft.com/office/word/2010/wordprocessingGroup" xmlns:wpi="http://schemas.microsoft.com/office/word/2010/wordprocessingInk" xmlns:wne="http://schemas.microsoft.com/office/word/2006/wordml" xmlns:wps="http://schemas.microsoft.com/office/word/2010/wordprocessingShape" mc:Ignorable="w14 w15 w16se wp14">
   <w:body>
+    <w:p>
+      <w:pPr>
+        <w:jc w:val="both"/>
+        <w:rPr>
+          <w:rFonts w:ascii="Times New Roman" w:hAnsi="Times New Roman" w:cs="Times New Roman"/>
+          <w:b/>
+          <w:noProof/>
+          <w:sz w:val="24"/>
+          <w:szCs w:val="24"/>
+        </w:rPr>
+      </w:pPr>
+    </w:p>
+    <w:p>
+      <w:pPr>
+        <w:jc w:val="both"/>
+        <w:rPr>
+          <w:rFonts w:ascii="Times New Roman" w:hAnsi="Times New Roman" w:cs="Times New Roman"/>
+          <w:b/>
+          <w:sz w:val="24"/>
+          <w:szCs w:val="24"/>
+        </w:rPr>
+      </w:pPr>
+    </w:p>
+    <w:p>
+      <w:pPr>
+        <w:jc w:val="both"/>
+        <w:rPr>
+          <w:rFonts w:ascii="Times New Roman" w:hAnsi="Times New Roman" w:cs="Times New Roman"/>
+          <w:b/>
+          <w:sz w:val="24"/>
+          <w:szCs w:val="24"/>
+        </w:rPr>
+      </w:pPr>
+      <w:r>
+        <w:rPr>
+          <w:rFonts w:ascii="Times New Roman" w:hAnsi="Times New Roman" w:cs="Times New Roman"/>
+          <w:b/>
+          <w:sz w:val="24"/>
+          <w:szCs w:val="24"/>
+        </w:rPr>
+        <w:t>Overview of Dataset.</w:t>
+      </w:r>
+    </w:p>
+    <w:p>
+      <w:pPr>
+        <w:jc w:val="both"/>
+        <w:rPr>
+          <w:rFonts w:ascii="Times New Roman" w:hAnsi="Times New Roman" w:cs="Times New Roman"/>
+          <w:b/>
+          <w:sz w:val="24"/>
+          <w:szCs w:val="24"/>
+        </w:rPr>
+      </w:pPr>
+      <w:r>
+        <w:rPr>
+          <w:rFonts w:ascii="Times New Roman" w:hAnsi="Times New Roman" w:cs="Times New Roman"/>
+          <w:b/>
+          <w:noProof/>
+          <w:sz w:val="24"/>
+          <w:szCs w:val="24"/>
+        </w:rPr>
+        <w:drawing>
+          <wp:anchor distT="0" distB="0" distL="114300" distR="114300" simplePos="0" relativeHeight="251663360" behindDoc="0" locked="0" layoutInCell="1" allowOverlap="1">
+            <wp:simplePos x="0" y="0"/>
+            <wp:positionH relativeFrom="page">
+              <wp:align>left</wp:align>
+            </wp:positionH>
+            <wp:positionV relativeFrom="paragraph">
+              <wp:posOffset>210820</wp:posOffset>
+            </wp:positionV>
+            <wp:extent cx="7496175" cy="6608445"/>
+            <wp:effectExtent l="0" t="0" r="9525" b="1905"/>
+            <wp:wrapTopAndBottom/>
+            <wp:docPr id="6" name="Picture 6"/>
+            <wp:cNvGraphicFramePr>
+              <a:graphicFrameLocks xmlns:a="http://schemas.openxmlformats.org/drawingml/2006/main" noChangeAspect="1"/>
+            </wp:cNvGraphicFramePr>
+            <a:graphic xmlns:a="http://schemas.openxmlformats.org/drawingml/2006/main">
+              <a:graphicData uri="http://schemas.openxmlformats.org/drawingml/2006/picture">
+                <pic:pic xmlns:pic="http://schemas.openxmlformats.org/drawingml/2006/picture">
+                  <pic:nvPicPr>
+                    <pic:cNvPr id="6" name="treeoflife.png"/>
+                    <pic:cNvPicPr/>
+                  </pic:nvPicPr>
+                  <pic:blipFill>
+                    <a:blip r:embed="rId4" cstate="print">
+                      <a:extLst>
+                        <a:ext uri="{28A0092B-C50C-407E-A947-70E740481C1C}">
+                          <a14:useLocalDpi xmlns:a14="http://schemas.microsoft.com/office/drawing/2010/main" val="0"/>
+                        </a:ext>
+                      </a:extLst>
+                    </a:blip>
+                    <a:stretch>
+                      <a:fillRect/>
+                    </a:stretch>
+                  </pic:blipFill>
+                  <pic:spPr>
+                    <a:xfrm>
+                      <a:off x="0" y="0"/>
+                      <a:ext cx="7496175" cy="6608445"/>
+                    </a:xfrm>
+                    <a:prstGeom prst="rect">
+                      <a:avLst/>
+                    </a:prstGeom>
+                  </pic:spPr>
+                </pic:pic>
+              </a:graphicData>
+            </a:graphic>
+            <wp14:sizeRelH relativeFrom="margin">
+              <wp14:pctWidth>0</wp14:pctWidth>
+            </wp14:sizeRelH>
+            <wp14:sizeRelV relativeFrom="margin">
+              <wp14:pctHeight>0</wp14:pctHeight>
+            </wp14:sizeRelV>
+          </wp:anchor>
+        </w:drawing>
+      </w:r>
+    </w:p>
+    <w:p>
+      <w:pPr>
+        <w:jc w:val="both"/>
+        <w:rPr>
+          <w:rFonts w:ascii="Times New Roman" w:hAnsi="Times New Roman" w:cs="Times New Roman"/>
+          <w:b/>
+          <w:sz w:val="24"/>
+          <w:szCs w:val="24"/>
+        </w:rPr>
+      </w:pPr>
+      <w:r>
+        <w:rPr>
+          <w:rFonts w:ascii="Times New Roman" w:hAnsi="Times New Roman" w:cs="Times New Roman"/>
+          <w:b/>
+          <w:sz w:val="24"/>
+          <w:szCs w:val="24"/>
+        </w:rPr>
+        <w:t>Figure 1. Phylogeny of MAGs.</w:t>
+      </w:r>
+    </w:p>
+    <w:p>
+      <w:pPr>
+        <w:jc w:val="both"/>
+        <w:rPr>
+          <w:rFonts w:ascii="Times New Roman" w:hAnsi="Times New Roman" w:cs="Times New Roman"/>
+          <w:b/>
+          <w:sz w:val="24"/>
+          <w:szCs w:val="24"/>
+        </w:rPr>
+      </w:pPr>
+    </w:p>
+    <w:p>
+      <w:pPr>
+        <w:jc w:val="both"/>
+        <w:rPr>
+          <w:rFonts w:ascii="Times New Roman" w:hAnsi="Times New Roman" w:cs="Times New Roman"/>
+          <w:b/>
+          <w:sz w:val="24"/>
+          <w:szCs w:val="24"/>
+        </w:rPr>
+      </w:pPr>
+      <w:r>
+        <w:rPr>
+          <w:rFonts w:ascii="Times New Roman" w:hAnsi="Times New Roman" w:cs="Times New Roman"/>
+          <w:b/>
+          <w:sz w:val="24"/>
+          <w:szCs w:val="24"/>
+        </w:rPr>
+        <w:lastRenderedPageBreak/>
+        <w:t>Carbon Cycling</w:t>
+      </w:r>
+    </w:p>
+    <w:p>
+      <w:pPr>
+        <w:jc w:val="both"/>
+        <w:rPr>
+          <w:rFonts w:ascii="Times New Roman" w:hAnsi="Times New Roman" w:cs="Times New Roman"/>
+          <w:b/>
+          <w:sz w:val="24"/>
+          <w:szCs w:val="24"/>
+        </w:rPr>
+      </w:pPr>
+    </w:p>
+    <w:p>
+      <w:pPr>
+        <w:jc w:val="both"/>
+        <w:rPr>
+          <w:rFonts w:ascii="Times New Roman" w:hAnsi="Times New Roman" w:cs="Times New Roman"/>
+          <w:sz w:val="24"/>
+          <w:szCs w:val="24"/>
+        </w:rPr>
+      </w:pPr>
+      <w:r>
+        <w:rPr>
+          <w:rFonts w:ascii="Times New Roman" w:hAnsi="Times New Roman" w:cs="Times New Roman"/>
+          <w:b/>
+          <w:sz w:val="24"/>
+          <w:szCs w:val="24"/>
+        </w:rPr>
+        <w:t xml:space="preserve">Figure </w:t>
+      </w:r>
+      <w:r>
+        <w:rPr>
+          <w:rFonts w:ascii="Times New Roman" w:hAnsi="Times New Roman" w:cs="Times New Roman"/>
+          <w:b/>
+          <w:sz w:val="24"/>
+          <w:szCs w:val="24"/>
+        </w:rPr>
+        <w:t>2</w:t>
+      </w:r>
+      <w:r>
+        <w:rPr>
+          <w:rFonts w:ascii="Times New Roman" w:hAnsi="Times New Roman" w:cs="Times New Roman"/>
+          <w:b/>
+          <w:sz w:val="24"/>
+          <w:szCs w:val="24"/>
+        </w:rPr>
+        <w:t xml:space="preserve">. Carbon cycling </w:t>
+      </w:r>
+      <w:r>
+        <w:rPr>
+          <w:rFonts w:ascii="Times New Roman" w:hAnsi="Times New Roman" w:cs="Times New Roman"/>
+          <w:b/>
+          <w:sz w:val="24"/>
+          <w:szCs w:val="24"/>
+        </w:rPr>
+        <w:t xml:space="preserve">in Lake Mendota and Trout Bog. </w:t>
+      </w:r>
+      <w:r>
+        <w:rPr>
+          <w:rFonts w:ascii="Times New Roman" w:hAnsi="Times New Roman" w:cs="Times New Roman"/>
+          <w:sz w:val="24"/>
+          <w:szCs w:val="24"/>
+        </w:rPr>
+        <w:t xml:space="preserve">The carbon cycle in both lakes contains similar processes such as primary production, </w:t>
+      </w:r>
+      <w:proofErr w:type="spellStart"/>
+      <w:r>
+        <w:rPr>
+          <w:rFonts w:ascii="Times New Roman" w:hAnsi="Times New Roman" w:cs="Times New Roman"/>
+          <w:sz w:val="24"/>
+          <w:szCs w:val="24"/>
+        </w:rPr>
+        <w:t>allocthonous</w:t>
+      </w:r>
+      <w:proofErr w:type="spellEnd"/>
+      <w:r>
+        <w:rPr>
+          <w:rFonts w:ascii="Times New Roman" w:hAnsi="Times New Roman" w:cs="Times New Roman"/>
+          <w:sz w:val="24"/>
+          <w:szCs w:val="24"/>
+        </w:rPr>
+        <w:t xml:space="preserve"> carbon degradation, and methylotrophy. However, the taxa and pathways performing these processes are often different. </w:t>
+      </w:r>
+    </w:p>
     <w:p>
       <w:pPr>
         <w:jc w:val="both"/>
@@ -22,7 +275,7 @@
               <wp:posOffset>0</wp:posOffset>
             </wp:positionH>
             <wp:positionV relativeFrom="paragraph">
-              <wp:posOffset>0</wp:posOffset>
+              <wp:posOffset>198120</wp:posOffset>
             </wp:positionV>
             <wp:extent cx="5943600" cy="5523865"/>
             <wp:effectExtent l="0" t="0" r="0" b="635"/>
@@ -44,202 +297,6 @@
                 <pic:pic xmlns:pic="http://schemas.openxmlformats.org/drawingml/2006/picture">
                   <pic:nvPicPr>
                     <pic:cNvPr id="1" name="carbon_cycling.png"/>
-                    <pic:cNvPicPr/>
-                  </pic:nvPicPr>
-                  <pic:blipFill>
-                    <a:blip r:embed="rId4">
-                      <a:extLst>
-                        <a:ext uri="{28A0092B-C50C-407E-A947-70E740481C1C}">
-                          <a14:useLocalDpi xmlns:a14="http://schemas.microsoft.com/office/drawing/2010/main" val="0"/>
-                        </a:ext>
-                      </a:extLst>
-                    </a:blip>
-                    <a:stretch>
-                      <a:fillRect/>
-                    </a:stretch>
-                  </pic:blipFill>
-                  <pic:spPr>
-                    <a:xfrm>
-                      <a:off x="0" y="0"/>
-                      <a:ext cx="5943600" cy="5523865"/>
-                    </a:xfrm>
-                    <a:prstGeom prst="rect">
-                      <a:avLst/>
-                    </a:prstGeom>
-                  </pic:spPr>
-                </pic:pic>
-              </a:graphicData>
-            </a:graphic>
-          </wp:anchor>
-        </w:drawing>
-      </w:r>
-      <w:r>
-        <w:rPr>
-          <w:rFonts w:ascii="Times New Roman" w:hAnsi="Times New Roman" w:cs="Times New Roman"/>
-          <w:b/>
-          <w:sz w:val="24"/>
-          <w:szCs w:val="24"/>
-        </w:rPr>
-        <w:t xml:space="preserve">Figure </w:t>
-      </w:r>
-      <w:r>
-        <w:rPr>
-          <w:rFonts w:ascii="Times New Roman" w:hAnsi="Times New Roman" w:cs="Times New Roman"/>
-          <w:b/>
-          <w:sz w:val="24"/>
-          <w:szCs w:val="24"/>
-        </w:rPr>
-        <w:t xml:space="preserve">1. Carbon cycling </w:t>
-      </w:r>
-      <w:r>
-        <w:rPr>
-          <w:rFonts w:ascii="Times New Roman" w:hAnsi="Times New Roman" w:cs="Times New Roman"/>
-          <w:b/>
-          <w:sz w:val="24"/>
-          <w:szCs w:val="24"/>
-        </w:rPr>
-        <w:t xml:space="preserve">in Lake Mendota and Trout Bog. </w:t>
-      </w:r>
-      <w:r>
-        <w:rPr>
-          <w:rFonts w:ascii="Times New Roman" w:hAnsi="Times New Roman" w:cs="Times New Roman"/>
-          <w:sz w:val="24"/>
-          <w:szCs w:val="24"/>
-        </w:rPr>
-        <w:t xml:space="preserve">The carbon cycle in both lakes contains similar processes such as primary production, </w:t>
-      </w:r>
-      <w:proofErr w:type="spellStart"/>
-      <w:r>
-        <w:rPr>
-          <w:rFonts w:ascii="Times New Roman" w:hAnsi="Times New Roman" w:cs="Times New Roman"/>
-          <w:sz w:val="24"/>
-          <w:szCs w:val="24"/>
-        </w:rPr>
-        <w:t>allocthonous</w:t>
-      </w:r>
-      <w:proofErr w:type="spellEnd"/>
-      <w:r>
-        <w:rPr>
-          <w:rFonts w:ascii="Times New Roman" w:hAnsi="Times New Roman" w:cs="Times New Roman"/>
-          <w:sz w:val="24"/>
-          <w:szCs w:val="24"/>
-        </w:rPr>
-        <w:t xml:space="preserve"> carbon degradation, and methylotrophy. However, the taxa and pathways performing these processes are often different. </w:t>
-      </w:r>
-    </w:p>
-    <w:p>
-      <w:pPr>
-        <w:jc w:val="both"/>
-        <w:rPr>
-          <w:rFonts w:ascii="Times New Roman" w:hAnsi="Times New Roman" w:cs="Times New Roman"/>
-          <w:sz w:val="24"/>
-          <w:szCs w:val="24"/>
-        </w:rPr>
-      </w:pPr>
-    </w:p>
-    <w:p>
-      <w:pPr>
-        <w:jc w:val="both"/>
-        <w:rPr>
-          <w:rFonts w:ascii="Times New Roman" w:hAnsi="Times New Roman" w:cs="Times New Roman"/>
-          <w:sz w:val="24"/>
-          <w:szCs w:val="24"/>
-        </w:rPr>
-      </w:pPr>
-    </w:p>
-    <w:p>
-      <w:pPr>
-        <w:jc w:val="both"/>
-        <w:rPr>
-          <w:rFonts w:ascii="Times New Roman" w:hAnsi="Times New Roman" w:cs="Times New Roman"/>
-          <w:sz w:val="24"/>
-          <w:szCs w:val="24"/>
-        </w:rPr>
-      </w:pPr>
-    </w:p>
-    <w:p>
-      <w:pPr>
-        <w:jc w:val="both"/>
-        <w:rPr>
-          <w:rFonts w:ascii="Times New Roman" w:hAnsi="Times New Roman" w:cs="Times New Roman"/>
-          <w:sz w:val="24"/>
-          <w:szCs w:val="24"/>
-        </w:rPr>
-      </w:pPr>
-    </w:p>
-    <w:p>
-      <w:pPr>
-        <w:jc w:val="both"/>
-        <w:rPr>
-          <w:rFonts w:ascii="Times New Roman" w:hAnsi="Times New Roman" w:cs="Times New Roman"/>
-          <w:sz w:val="24"/>
-          <w:szCs w:val="24"/>
-        </w:rPr>
-      </w:pPr>
-    </w:p>
-    <w:p>
-      <w:pPr>
-        <w:jc w:val="both"/>
-        <w:rPr>
-          <w:rFonts w:ascii="Times New Roman" w:hAnsi="Times New Roman" w:cs="Times New Roman"/>
-          <w:sz w:val="24"/>
-          <w:szCs w:val="24"/>
-        </w:rPr>
-      </w:pPr>
-    </w:p>
-    <w:p>
-      <w:pPr>
-        <w:jc w:val="both"/>
-        <w:rPr>
-          <w:rFonts w:ascii="Times New Roman" w:hAnsi="Times New Roman" w:cs="Times New Roman"/>
-          <w:sz w:val="24"/>
-          <w:szCs w:val="24"/>
-        </w:rPr>
-      </w:pPr>
-    </w:p>
-    <w:p>
-      <w:pPr>
-        <w:jc w:val="both"/>
-        <w:rPr>
-          <w:rFonts w:ascii="Times New Roman" w:hAnsi="Times New Roman" w:cs="Times New Roman"/>
-          <w:sz w:val="24"/>
-          <w:szCs w:val="24"/>
-        </w:rPr>
-      </w:pPr>
-      <w:r>
-        <w:rPr>
-          <w:noProof/>
-        </w:rPr>
-        <w:lastRenderedPageBreak/>
-        <w:drawing>
-          <wp:anchor distT="0" distB="0" distL="114300" distR="114300" simplePos="0" relativeHeight="251659264" behindDoc="1" locked="0" layoutInCell="1" allowOverlap="1">
-            <wp:simplePos x="0" y="0"/>
-            <wp:positionH relativeFrom="column">
-              <wp:posOffset>0</wp:posOffset>
-            </wp:positionH>
-            <wp:positionV relativeFrom="paragraph">
-              <wp:posOffset>0</wp:posOffset>
-            </wp:positionV>
-            <wp:extent cx="5943600" cy="5523865"/>
-            <wp:effectExtent l="0" t="0" r="0" b="635"/>
-            <wp:wrapTight wrapText="bothSides">
-              <wp:wrapPolygon edited="0">
-                <wp:start x="0" y="0"/>
-                <wp:lineTo x="0" y="21528"/>
-                <wp:lineTo x="21531" y="21528"/>
-                <wp:lineTo x="21531" y="0"/>
-                <wp:lineTo x="0" y="0"/>
-              </wp:wrapPolygon>
-            </wp:wrapTight>
-            <wp:docPr id="2" name="Picture 2"/>
-            <wp:cNvGraphicFramePr>
-              <a:graphicFrameLocks xmlns:a="http://schemas.openxmlformats.org/drawingml/2006/main" noChangeAspect="1"/>
-            </wp:cNvGraphicFramePr>
-            <a:graphic xmlns:a="http://schemas.openxmlformats.org/drawingml/2006/main">
-              <a:graphicData uri="http://schemas.openxmlformats.org/drawingml/2006/picture">
-                <pic:pic xmlns:pic="http://schemas.openxmlformats.org/drawingml/2006/picture">
-                  <pic:nvPicPr>
-                    <pic:cNvPr id="2" name="nitrogen_cycling.png"/>
                     <pic:cNvPicPr/>
                   </pic:nvPicPr>
                   <pic:blipFill>
@@ -269,14 +326,104 @@
           </wp:anchor>
         </w:drawing>
       </w:r>
-      <w:r>
-        <w:rPr>
-          <w:rFonts w:ascii="Times New Roman" w:hAnsi="Times New Roman" w:cs="Times New Roman"/>
-          <w:b/>
-          <w:sz w:val="24"/>
-          <w:szCs w:val="24"/>
-        </w:rPr>
-        <w:t xml:space="preserve">Figure 2. Nitrogen cycling in Lake Mendota and Trout Bog. </w:t>
+    </w:p>
+    <w:p>
+      <w:pPr>
+        <w:jc w:val="both"/>
+        <w:rPr>
+          <w:rFonts w:ascii="Times New Roman" w:hAnsi="Times New Roman" w:cs="Times New Roman"/>
+          <w:sz w:val="24"/>
+          <w:szCs w:val="24"/>
+        </w:rPr>
+      </w:pPr>
+    </w:p>
+    <w:p>
+      <w:pPr>
+        <w:jc w:val="both"/>
+        <w:rPr>
+          <w:rFonts w:ascii="Times New Roman" w:hAnsi="Times New Roman" w:cs="Times New Roman"/>
+          <w:sz w:val="24"/>
+          <w:szCs w:val="24"/>
+        </w:rPr>
+      </w:pPr>
+    </w:p>
+    <w:p>
+      <w:pPr>
+        <w:jc w:val="both"/>
+        <w:rPr>
+          <w:rFonts w:ascii="Times New Roman" w:hAnsi="Times New Roman" w:cs="Times New Roman"/>
+          <w:sz w:val="24"/>
+          <w:szCs w:val="24"/>
+        </w:rPr>
+      </w:pPr>
+    </w:p>
+    <w:p>
+      <w:pPr>
+        <w:jc w:val="both"/>
+        <w:rPr>
+          <w:rFonts w:ascii="Times New Roman" w:hAnsi="Times New Roman" w:cs="Times New Roman"/>
+          <w:sz w:val="24"/>
+          <w:szCs w:val="24"/>
+        </w:rPr>
+      </w:pPr>
+    </w:p>
+    <w:p>
+      <w:pPr>
+        <w:jc w:val="both"/>
+        <w:rPr>
+          <w:rFonts w:ascii="Times New Roman" w:hAnsi="Times New Roman" w:cs="Times New Roman"/>
+          <w:b/>
+          <w:sz w:val="24"/>
+          <w:szCs w:val="24"/>
+        </w:rPr>
+      </w:pPr>
+      <w:r>
+        <w:rPr>
+          <w:rFonts w:ascii="Times New Roman" w:hAnsi="Times New Roman" w:cs="Times New Roman"/>
+          <w:b/>
+          <w:sz w:val="24"/>
+          <w:szCs w:val="24"/>
+        </w:rPr>
+        <w:lastRenderedPageBreak/>
+        <w:t>Nitrogen Cycling</w:t>
+      </w:r>
+    </w:p>
+    <w:p>
+      <w:pPr>
+        <w:jc w:val="both"/>
+        <w:rPr>
+          <w:rFonts w:ascii="Times New Roman" w:hAnsi="Times New Roman" w:cs="Times New Roman"/>
+          <w:sz w:val="24"/>
+          <w:szCs w:val="24"/>
+        </w:rPr>
+      </w:pPr>
+    </w:p>
+    <w:p>
+      <w:pPr>
+        <w:jc w:val="both"/>
+        <w:rPr>
+          <w:rFonts w:ascii="Times New Roman" w:hAnsi="Times New Roman" w:cs="Times New Roman"/>
+          <w:sz w:val="24"/>
+          <w:szCs w:val="24"/>
+        </w:rPr>
+      </w:pPr>
+      <w:r>
+        <w:rPr>
+          <w:rFonts w:ascii="Times New Roman" w:hAnsi="Times New Roman" w:cs="Times New Roman"/>
+          <w:b/>
+          <w:sz w:val="24"/>
+          <w:szCs w:val="24"/>
+        </w:rPr>
+        <w:t>Table 1</w:t>
+      </w:r>
+      <w:r>
+        <w:rPr>
+          <w:rFonts w:ascii="Times New Roman" w:hAnsi="Times New Roman" w:cs="Times New Roman"/>
+          <w:b/>
+          <w:sz w:val="24"/>
+          <w:szCs w:val="24"/>
+        </w:rPr>
+        <w:t xml:space="preserve">. Nitrogen cycling in Lake Mendota and Trout Bog. </w:t>
       </w:r>
       <w:r>
         <w:rPr>
@@ -322,104 +469,57 @@
         <w:jc w:val="both"/>
         <w:rPr>
           <w:rFonts w:ascii="Times New Roman" w:hAnsi="Times New Roman" w:cs="Times New Roman"/>
-          <w:sz w:val="24"/>
-          <w:szCs w:val="24"/>
-        </w:rPr>
-      </w:pPr>
-    </w:p>
-    <w:p>
-      <w:pPr>
-        <w:jc w:val="both"/>
-        <w:rPr>
-          <w:rFonts w:ascii="Times New Roman" w:hAnsi="Times New Roman" w:cs="Times New Roman"/>
-          <w:sz w:val="24"/>
-          <w:szCs w:val="24"/>
-        </w:rPr>
-      </w:pPr>
-    </w:p>
-    <w:p>
-      <w:pPr>
-        <w:jc w:val="both"/>
-        <w:rPr>
-          <w:rFonts w:ascii="Times New Roman" w:hAnsi="Times New Roman" w:cs="Times New Roman"/>
-          <w:sz w:val="24"/>
-          <w:szCs w:val="24"/>
-        </w:rPr>
-      </w:pPr>
-      <w:r>
-        <w:rPr>
-          <w:rFonts w:ascii="Times New Roman" w:hAnsi="Times New Roman" w:cs="Times New Roman"/>
-          <w:noProof/>
-          <w:sz w:val="24"/>
-          <w:szCs w:val="24"/>
-        </w:rPr>
-        <w:lastRenderedPageBreak/>
-        <w:drawing>
-          <wp:anchor distT="0" distB="0" distL="114300" distR="114300" simplePos="0" relativeHeight="251660288" behindDoc="1" locked="0" layoutInCell="1" allowOverlap="1">
-            <wp:simplePos x="0" y="0"/>
-            <wp:positionH relativeFrom="column">
-              <wp:posOffset>0</wp:posOffset>
-            </wp:positionH>
-            <wp:positionV relativeFrom="paragraph">
-              <wp:posOffset>0</wp:posOffset>
-            </wp:positionV>
-            <wp:extent cx="5943600" cy="5523865"/>
-            <wp:effectExtent l="0" t="0" r="0" b="635"/>
-            <wp:wrapTight wrapText="bothSides">
-              <wp:wrapPolygon edited="0">
-                <wp:start x="0" y="0"/>
-                <wp:lineTo x="0" y="21528"/>
-                <wp:lineTo x="21531" y="21528"/>
-                <wp:lineTo x="21531" y="0"/>
-                <wp:lineTo x="0" y="0"/>
-              </wp:wrapPolygon>
-            </wp:wrapTight>
-            <wp:docPr id="3" name="Picture 3"/>
-            <wp:cNvGraphicFramePr>
-              <a:graphicFrameLocks xmlns:a="http://schemas.openxmlformats.org/drawingml/2006/main" noChangeAspect="1"/>
-            </wp:cNvGraphicFramePr>
-            <a:graphic xmlns:a="http://schemas.openxmlformats.org/drawingml/2006/main">
-              <a:graphicData uri="http://schemas.openxmlformats.org/drawingml/2006/picture">
-                <pic:pic xmlns:pic="http://schemas.openxmlformats.org/drawingml/2006/picture">
-                  <pic:nvPicPr>
-                    <pic:cNvPr id="3" name="sulfur_cycling.png"/>
-                    <pic:cNvPicPr/>
-                  </pic:nvPicPr>
-                  <pic:blipFill>
-                    <a:blip r:embed="rId6">
-                      <a:extLst>
-                        <a:ext uri="{28A0092B-C50C-407E-A947-70E740481C1C}">
-                          <a14:useLocalDpi xmlns:a14="http://schemas.microsoft.com/office/drawing/2010/main" val="0"/>
-                        </a:ext>
-                      </a:extLst>
-                    </a:blip>
-                    <a:stretch>
-                      <a:fillRect/>
-                    </a:stretch>
-                  </pic:blipFill>
-                  <pic:spPr>
-                    <a:xfrm>
-                      <a:off x="0" y="0"/>
-                      <a:ext cx="5943600" cy="5523865"/>
-                    </a:xfrm>
-                    <a:prstGeom prst="rect">
-                      <a:avLst/>
-                    </a:prstGeom>
-                  </pic:spPr>
-                </pic:pic>
-              </a:graphicData>
-            </a:graphic>
-          </wp:anchor>
-        </w:drawing>
-      </w:r>
-      <w:r>
-        <w:rPr>
-          <w:rFonts w:ascii="Times New Roman" w:hAnsi="Times New Roman" w:cs="Times New Roman"/>
-          <w:b/>
-          <w:sz w:val="24"/>
-          <w:szCs w:val="24"/>
-        </w:rPr>
-        <w:t xml:space="preserve">Figure 3. Sulfur cycling in Lake Mendota and Trout Bog. </w:t>
+          <w:b/>
+          <w:sz w:val="24"/>
+          <w:szCs w:val="24"/>
+        </w:rPr>
+      </w:pPr>
+      <w:r>
+        <w:rPr>
+          <w:rFonts w:ascii="Times New Roman" w:hAnsi="Times New Roman" w:cs="Times New Roman"/>
+          <w:b/>
+          <w:sz w:val="24"/>
+          <w:szCs w:val="24"/>
+        </w:rPr>
+        <w:t>Sulfur Cycling</w:t>
+      </w:r>
+    </w:p>
+    <w:p>
+      <w:pPr>
+        <w:jc w:val="both"/>
+        <w:rPr>
+          <w:rFonts w:ascii="Times New Roman" w:hAnsi="Times New Roman" w:cs="Times New Roman"/>
+          <w:sz w:val="24"/>
+          <w:szCs w:val="24"/>
+        </w:rPr>
+      </w:pPr>
+    </w:p>
+    <w:p>
+      <w:pPr>
+        <w:jc w:val="both"/>
+        <w:rPr>
+          <w:rFonts w:ascii="Times New Roman" w:hAnsi="Times New Roman" w:cs="Times New Roman"/>
+          <w:sz w:val="24"/>
+          <w:szCs w:val="24"/>
+        </w:rPr>
+      </w:pPr>
+      <w:r>
+        <w:rPr>
+          <w:rFonts w:ascii="Times New Roman" w:hAnsi="Times New Roman" w:cs="Times New Roman"/>
+          <w:b/>
+          <w:sz w:val="24"/>
+          <w:szCs w:val="24"/>
+        </w:rPr>
+        <w:t>Table 2</w:t>
+      </w:r>
+      <w:r>
+        <w:rPr>
+          <w:rFonts w:ascii="Times New Roman" w:hAnsi="Times New Roman" w:cs="Times New Roman"/>
+          <w:b/>
+          <w:sz w:val="24"/>
+          <w:szCs w:val="24"/>
+        </w:rPr>
+        <w:t xml:space="preserve">. Sulfur cycling in Lake Mendota and Trout Bog. </w:t>
       </w:r>
       <w:r>
         <w:rPr>
@@ -485,10 +585,20 @@
         <w:jc w:val="both"/>
         <w:rPr>
           <w:rFonts w:ascii="Times New Roman" w:hAnsi="Times New Roman" w:cs="Times New Roman"/>
-          <w:sz w:val="24"/>
-          <w:szCs w:val="24"/>
-        </w:rPr>
-      </w:pPr>
+          <w:b/>
+          <w:sz w:val="24"/>
+          <w:szCs w:val="24"/>
+        </w:rPr>
+      </w:pPr>
+      <w:r>
+        <w:rPr>
+          <w:rFonts w:ascii="Times New Roman" w:hAnsi="Times New Roman" w:cs="Times New Roman"/>
+          <w:b/>
+          <w:sz w:val="24"/>
+          <w:szCs w:val="24"/>
+        </w:rPr>
+        <w:t>Methylotrophy</w:t>
+      </w:r>
     </w:p>
     <w:p>
       <w:pPr>
@@ -539,7 +649,7 @@
                     <pic:cNvPicPr/>
                   </pic:nvPicPr>
                   <pic:blipFill>
-                    <a:blip r:embed="rId7">
+                    <a:blip r:embed="rId6">
                       <a:extLst>
                         <a:ext uri="{28A0092B-C50C-407E-A947-70E740481C1C}">
                           <a14:useLocalDpi xmlns:a14="http://schemas.microsoft.com/office/drawing/2010/main" val="0"/>
@@ -762,7 +872,16 @@
           <w:sz w:val="24"/>
           <w:szCs w:val="24"/>
         </w:rPr>
-        <w:t xml:space="preserve">Figure 4. Methylotrophy in freshwater. </w:t>
+        <w:t>Figure 3</w:t>
+      </w:r>
+      <w:r>
+        <w:rPr>
+          <w:rFonts w:ascii="Times New Roman" w:hAnsi="Times New Roman" w:cs="Times New Roman"/>
+          <w:b/>
+          <w:sz w:val="24"/>
+          <w:szCs w:val="24"/>
+        </w:rPr>
+        <w:t xml:space="preserve">. Methylotrophy in freshwater. </w:t>
       </w:r>
       <w:proofErr w:type="spellStart"/>
       <w:r>
@@ -922,10 +1041,52 @@
         <w:jc w:val="both"/>
         <w:rPr>
           <w:rFonts w:ascii="Times New Roman" w:hAnsi="Times New Roman" w:cs="Times New Roman"/>
-          <w:sz w:val="24"/>
-          <w:szCs w:val="24"/>
-        </w:rPr>
-      </w:pPr>
+          <w:b/>
+          <w:sz w:val="24"/>
+          <w:szCs w:val="24"/>
+        </w:rPr>
+      </w:pPr>
+      <w:proofErr w:type="spellStart"/>
+      <w:r>
+        <w:rPr>
+          <w:rFonts w:ascii="Times New Roman" w:hAnsi="Times New Roman" w:cs="Times New Roman"/>
+          <w:b/>
+          <w:sz w:val="24"/>
+          <w:szCs w:val="24"/>
+        </w:rPr>
+        <w:t>Anoxygenic</w:t>
+      </w:r>
+      <w:proofErr w:type="spellEnd"/>
+      <w:r>
+        <w:rPr>
+          <w:rFonts w:ascii="Times New Roman" w:hAnsi="Times New Roman" w:cs="Times New Roman"/>
+          <w:b/>
+          <w:sz w:val="24"/>
+          <w:szCs w:val="24"/>
+        </w:rPr>
+        <w:t xml:space="preserve"> photosynthesis</w:t>
+      </w:r>
+    </w:p>
+    <w:p>
+      <w:pPr>
+        <w:jc w:val="both"/>
+        <w:rPr>
+          <w:rFonts w:ascii="Times New Roman" w:hAnsi="Times New Roman" w:cs="Times New Roman"/>
+          <w:b/>
+          <w:sz w:val="24"/>
+          <w:szCs w:val="24"/>
+        </w:rPr>
+      </w:pPr>
+      <w:r>
+        <w:rPr>
+          <w:rFonts w:ascii="Times New Roman" w:hAnsi="Times New Roman" w:cs="Times New Roman"/>
+          <w:b/>
+          <w:sz w:val="24"/>
+          <w:szCs w:val="24"/>
+        </w:rPr>
+        <w:lastRenderedPageBreak/>
+        <w:t>Energy generation</w:t>
+      </w:r>
     </w:p>
     <w:p>
       <w:pPr>
@@ -944,7 +1105,6 @@
           <w:sz w:val="24"/>
           <w:szCs w:val="24"/>
         </w:rPr>
-        <w:lastRenderedPageBreak/>
         <w:drawing>
           <wp:anchor distT="0" distB="0" distL="114300" distR="114300" simplePos="0" relativeHeight="251662336" behindDoc="1" locked="0" layoutInCell="1" allowOverlap="1">
             <wp:simplePos x="0" y="0"/>
@@ -977,7 +1137,7 @@
                     <pic:cNvPicPr/>
                   </pic:nvPicPr>
                   <pic:blipFill>
-                    <a:blip r:embed="rId8">
+                    <a:blip r:embed="rId7">
                       <a:extLst>
                         <a:ext uri="{28A0092B-C50C-407E-A947-70E740481C1C}">
                           <a14:useLocalDpi xmlns:a14="http://schemas.microsoft.com/office/drawing/2010/main" val="0"/>
@@ -1151,7 +1311,16 @@
           <w:sz w:val="24"/>
           <w:szCs w:val="24"/>
         </w:rPr>
-        <w:t xml:space="preserve">Figure 5. Metabolism of </w:t>
+        <w:t>Figure 4</w:t>
+      </w:r>
+      <w:r>
+        <w:rPr>
+          <w:rFonts w:ascii="Times New Roman" w:hAnsi="Times New Roman" w:cs="Times New Roman"/>
+          <w:b/>
+          <w:sz w:val="24"/>
+          <w:szCs w:val="24"/>
+        </w:rPr>
+        <w:t xml:space="preserve">. Metabolism of </w:t>
       </w:r>
       <w:proofErr w:type="spellStart"/>
       <w:r>
@@ -1225,25 +1394,7 @@
           <w:sz w:val="24"/>
           <w:szCs w:val="24"/>
         </w:rPr>
-        <w:t xml:space="preserve">. It reduces sulfate via the assimilatory pathway, and contains a single subunit of </w:t>
-      </w:r>
-      <w:proofErr w:type="spellStart"/>
-      <w:r>
-        <w:rPr>
-          <w:rFonts w:ascii="Times New Roman" w:hAnsi="Times New Roman" w:cs="Times New Roman"/>
-          <w:sz w:val="24"/>
-          <w:szCs w:val="24"/>
-        </w:rPr>
-        <w:t>nitrogenase</w:t>
-      </w:r>
-      <w:proofErr w:type="spellEnd"/>
-      <w:r>
-        <w:rPr>
-          <w:rFonts w:ascii="Times New Roman" w:hAnsi="Times New Roman" w:cs="Times New Roman"/>
-          <w:sz w:val="24"/>
-          <w:szCs w:val="24"/>
-        </w:rPr>
-        <w:t>, suggesting that it can fix nitrogen. Several genes relating to chemotaxis were identified, but it is not clear what molecule would be detected.</w:t>
+        <w:t>. It reduces sulfate via the assimilatory pathway, and contains a single subunit of nitrogenase, suggesting that it can fix nitrogen. Several genes relating to chemotaxis were identified, but it is not clear what molecule would be detected.</w:t>
       </w:r>
     </w:p>
     <w:sectPr>

</xml_diff>